<commit_message>
fixed formatting of square tracks program
</commit_message>
<xml_diff>
--- a/Circular Tracks.docx
+++ b/Circular Tracks.docx
@@ -111,6 +111,7 @@
     </w:p>
     <w:p>
       <w:pPr>
+        <w:ind w:firstLine="708"/>
         <w:rPr>
           <w:lang w:val="en-US"/>
         </w:rPr>
@@ -184,6 +185,7 @@
     </w:p>
     <w:p>
       <w:pPr>
+        <w:ind w:firstLine="708"/>
         <w:rPr>
           <w:lang w:val="en-US"/>
         </w:rPr>
@@ -247,6 +249,7 @@
     </w:p>
     <w:p>
       <w:pPr>
+        <w:ind w:firstLine="708"/>
         <w:rPr>
           <w:lang w:val="en-US"/>
         </w:rPr>
@@ -804,6 +807,7 @@
     </w:p>
     <w:p>
       <w:pPr>
+        <w:ind w:firstLine="708"/>
         <w:rPr>
           <w:lang w:val="en-US"/>
         </w:rPr>
@@ -902,20 +906,29 @@
         <w:rPr>
           <w:lang w:val="en-US"/>
         </w:rPr>
-        <w:t>might try</w:t>
-      </w:r>
+        <w:t xml:space="preserve">might </w:t>
+      </w:r>
+      <w:proofErr w:type="spellStart"/>
+      <w:r>
+        <w:rPr>
+          <w:lang w:val="en-US"/>
+        </w:rPr>
+        <w:t>try</w:t>
+      </w:r>
+      <w:proofErr w:type="spellEnd"/>
     </w:p>
     <w:p>
       <w:pPr>
-        <w:rPr>
-          <w:lang w:val="en-US"/>
-        </w:rPr>
-      </w:pPr>
-      <w:r>
-        <w:rPr>
-          <w:lang w:val="en-US"/>
-        </w:rPr>
-        <w:t xml:space="preserve"> theta[</w:t>
+        <w:ind w:firstLine="708"/>
+        <w:rPr>
+          <w:lang w:val="en-US"/>
+        </w:rPr>
+      </w:pPr>
+      <w:r>
+        <w:rPr>
+          <w:lang w:val="en-US"/>
+        </w:rPr>
+        <w:t>theta[</w:t>
       </w:r>
       <w:proofErr w:type="spellStart"/>
       <w:r>
@@ -968,6 +981,7 @@
     </w:p>
     <w:p>
       <w:pPr>
+        <w:ind w:firstLine="708"/>
         <w:rPr>
           <w:lang w:val="en-US"/>
         </w:rPr>
@@ -977,7 +991,7 @@
           <w:lang w:val="en-US"/>
         </w:rPr>
         <w:lastRenderedPageBreak/>
-        <w:t xml:space="preserve"> You should experiment with the DELAY constant for the timer, with the proportionality factor, and with the angle pi/300 (arbitrary), to find a variable timing for the cars so that their movements are “smooth”. In particular, the innermost cars should move quite slowly, so that their movement can be clearly discerned. For trains moving in a clockwise direction, instead of adding to theta[</w:t>
+        <w:t>You should experiment with the DELAY constant for the timer, with the proportionality factor, and with the angle pi/300 (arbitrary), to find a variable timing for the cars so that their movements are “smooth”. In particular, the innermost cars should move quite slowly, so that their movement can be clearly discerned. For trains moving in a clockwise direction, instead of adding to theta[</w:t>
       </w:r>
       <w:proofErr w:type="spellStart"/>
       <w:r>
@@ -996,6 +1010,7 @@
     </w:p>
     <w:p>
       <w:pPr>
+        <w:ind w:firstLine="708"/>
         <w:rPr>
           <w:lang w:val="en-US"/>
         </w:rPr>
@@ -1036,7 +1051,21 @@
         <w:rPr>
           <w:lang w:val="en-US"/>
         </w:rPr>
-        <w:t>, but the amount of regularity depends on the proportionality factor- experiment. (Of course if you use theta[</w:t>
+        <w:t>, but the amount of regularity depends on the proportionality factor- experiment. (</w:t>
+      </w:r>
+      <w:proofErr w:type="gramStart"/>
+      <w:r>
+        <w:rPr>
+          <w:lang w:val="en-US"/>
+        </w:rPr>
+        <w:t>Of course</w:t>
+      </w:r>
+      <w:proofErr w:type="gramEnd"/>
+      <w:r>
+        <w:rPr>
+          <w:lang w:val="en-US"/>
+        </w:rPr>
+        <w:t xml:space="preserve"> if you use theta[</w:t>
       </w:r>
       <w:proofErr w:type="spellStart"/>
       <w:r>
@@ -1139,26 +1168,12 @@
           <w:lang w:val="en-US"/>
         </w:rPr>
       </w:pPr>
-    </w:p>
-    <w:p>
-      <w:pPr>
-        <w:rPr>
-          <w:lang w:val="en-US"/>
-        </w:rPr>
-      </w:pPr>
       <w:r>
         <w:rPr>
           <w:lang w:val="en-US"/>
         </w:rPr>
         <w:t>--------------------------------------------------------------------------------------------------------------------------------------</w:t>
       </w:r>
-    </w:p>
-    <w:p>
-      <w:pPr>
-        <w:rPr>
-          <w:lang w:val="en-US"/>
-        </w:rPr>
-      </w:pPr>
     </w:p>
     <w:p>
       <w:pPr>
@@ -1177,6 +1192,34 @@
         </w:rPr>
         <w:t>1) Implement the animation program described in the word file and in the photo of the circular tracks.</w:t>
       </w:r>
+      <w:r>
+        <w:rPr>
+          <w:rFonts w:ascii="Helvetica Neue" w:hAnsi="Helvetica Neue"/>
+          <w:color w:val="111111"/>
+        </w:rPr>
+        <w:t xml:space="preserve"> </w:t>
+      </w:r>
+      <w:r>
+        <w:rPr>
+          <w:rFonts w:ascii="Helvetica Neue" w:hAnsi="Helvetica Neue"/>
+          <w:color w:val="111111"/>
+        </w:rPr>
+        <w:t>The Word file mentions some extra credit- ignore that, there is no extra credit component.</w:t>
+      </w:r>
+      <w:r>
+        <w:rPr>
+          <w:rFonts w:ascii="Helvetica Neue" w:hAnsi="Helvetica Neue"/>
+          <w:color w:val="111111"/>
+        </w:rPr>
+        <w:t xml:space="preserve"> </w:t>
+      </w:r>
+      <w:r>
+        <w:rPr>
+          <w:rFonts w:ascii="Helvetica Neue" w:hAnsi="Helvetica Neue"/>
+          <w:color w:val="111111"/>
+        </w:rPr>
+        <w:t>Submit the following files with these exact names (no other names will be accepted):</w:t>
+      </w:r>
     </w:p>
     <w:p>
       <w:pPr>
@@ -1193,7 +1236,14 @@
           <w:rFonts w:ascii="Helvetica Neue" w:hAnsi="Helvetica Neue"/>
           <w:color w:val="111111"/>
         </w:rPr>
-        <w:t>   The Word file mentions some extra credit- ignore that, there is no extra credit component.</w:t>
+        <w:t xml:space="preserve">- </w:t>
+      </w:r>
+      <w:r>
+        <w:rPr>
+          <w:rFonts w:ascii="Helvetica Neue" w:hAnsi="Helvetica Neue"/>
+          <w:color w:val="111111"/>
+        </w:rPr>
+        <w:t>CircularTracksShape.java</w:t>
       </w:r>
     </w:p>
     <w:p>
@@ -1211,7 +1261,14 @@
           <w:rFonts w:ascii="Helvetica Neue" w:hAnsi="Helvetica Neue"/>
           <w:color w:val="111111"/>
         </w:rPr>
-        <w:t>   Submit the following files with these exact names (no other names will be accepted):</w:t>
+        <w:t xml:space="preserve">- </w:t>
+      </w:r>
+      <w:r>
+        <w:rPr>
+          <w:rFonts w:ascii="Helvetica Neue" w:hAnsi="Helvetica Neue"/>
+          <w:color w:val="111111"/>
+        </w:rPr>
+        <w:t>CircularTracksAnimationTester.java</w:t>
       </w:r>
     </w:p>
     <w:p>
@@ -1224,13 +1281,6 @@
           <w:color w:val="111111"/>
         </w:rPr>
       </w:pPr>
-      <w:r>
-        <w:rPr>
-          <w:rFonts w:ascii="Helvetica Neue" w:hAnsi="Helvetica Neue"/>
-          <w:color w:val="111111"/>
-        </w:rPr>
-        <w:t>    CircularTracksShape.java</w:t>
-      </w:r>
     </w:p>
     <w:p>
       <w:pPr>
@@ -1247,8 +1297,72 @@
           <w:rFonts w:ascii="Helvetica Neue" w:hAnsi="Helvetica Neue"/>
           <w:color w:val="111111"/>
         </w:rPr>
-        <w:t>    CircularTracksAnimationTester.java</w:t>
-      </w:r>
+        <w:t>2) A square tracks program is included for reference:  a photo, a pdf of the code, java code for the</w:t>
+      </w:r>
+      <w:r>
+        <w:rPr>
+          <w:rFonts w:ascii="Helvetica Neue" w:hAnsi="Helvetica Neue"/>
+          <w:color w:val="111111"/>
+        </w:rPr>
+        <w:t xml:space="preserve"> </w:t>
+      </w:r>
+      <w:r>
+        <w:rPr>
+          <w:rFonts w:ascii="Helvetica Neue" w:hAnsi="Helvetica Neue"/>
+          <w:color w:val="111111"/>
+        </w:rPr>
+        <w:t>tracks icon (shape) and the testing program. By studying this code carefully, you will hav</w:t>
+      </w:r>
+      <w:r>
+        <w:rPr>
+          <w:rFonts w:ascii="Helvetica Neue" w:hAnsi="Helvetica Neue"/>
+          <w:color w:val="111111"/>
+        </w:rPr>
+        <w:t xml:space="preserve">e </w:t>
+      </w:r>
+      <w:r>
+        <w:rPr>
+          <w:rFonts w:ascii="Helvetica Neue" w:hAnsi="Helvetica Neue"/>
+          <w:color w:val="111111"/>
+        </w:rPr>
+        <w:t>a substantial hint for your program. Working with  circular tracks is actuall</w:t>
+      </w:r>
+      <w:r>
+        <w:rPr>
+          <w:rFonts w:ascii="Helvetica Neue" w:hAnsi="Helvetica Neue"/>
+          <w:color w:val="111111"/>
+        </w:rPr>
+        <w:t xml:space="preserve">y </w:t>
+      </w:r>
+      <w:r>
+        <w:rPr>
+          <w:rFonts w:ascii="Helvetica Neue" w:hAnsi="Helvetica Neue"/>
+          <w:color w:val="111111"/>
+        </w:rPr>
+        <w:t>considerably easier than working with square tracks.</w:t>
+      </w:r>
+    </w:p>
+    <w:p>
+      <w:pPr>
+        <w:pStyle w:val="NormalWeb"/>
+      </w:pPr>
+      <w:r>
+        <w:t>*</w:t>
+      </w:r>
+      <w:r>
+        <w:t>This counts as 25% of exam 2. For Part 1, the trains just have 1 car each,</w:t>
+      </w:r>
+      <w:r>
+        <w:t xml:space="preserve"> </w:t>
+      </w:r>
+      <w:r>
+        <w:t>NOT two cars.</w:t>
+      </w:r>
+    </w:p>
+    <w:p>
+      <w:pPr>
+        <w:pStyle w:val="NormalWeb"/>
+      </w:pPr>
     </w:p>
     <w:p>
       <w:pPr>
@@ -1260,78 +1374,6 @@
           <w:color w:val="111111"/>
         </w:rPr>
       </w:pPr>
-    </w:p>
-    <w:p>
-      <w:pPr>
-        <w:pStyle w:val="NormalWeb"/>
-        <w:shd w:val="clear" w:color="auto" w:fill="FFFFFF"/>
-        <w:spacing w:before="75" w:beforeAutospacing="0" w:after="75" w:afterAutospacing="0"/>
-        <w:rPr>
-          <w:rFonts w:ascii="Helvetica Neue" w:hAnsi="Helvetica Neue"/>
-          <w:color w:val="111111"/>
-        </w:rPr>
-      </w:pPr>
-      <w:r>
-        <w:rPr>
-          <w:rFonts w:ascii="Helvetica Neue" w:hAnsi="Helvetica Neue"/>
-          <w:color w:val="111111"/>
-        </w:rPr>
-        <w:t>2) A square tracks program is included for reference:  a photo, a pdf of the code, java code for the</w:t>
-      </w:r>
-    </w:p>
-    <w:p>
-      <w:pPr>
-        <w:pStyle w:val="NormalWeb"/>
-        <w:shd w:val="clear" w:color="auto" w:fill="FFFFFF"/>
-        <w:spacing w:before="75" w:beforeAutospacing="0" w:after="75" w:afterAutospacing="0"/>
-        <w:rPr>
-          <w:rFonts w:ascii="Helvetica Neue" w:hAnsi="Helvetica Neue"/>
-          <w:color w:val="111111"/>
-        </w:rPr>
-      </w:pPr>
-      <w:r>
-        <w:rPr>
-          <w:rFonts w:ascii="Helvetica Neue" w:hAnsi="Helvetica Neue"/>
-          <w:color w:val="111111"/>
-        </w:rPr>
-        <w:t>   tracks icon (shape) and the testing program. By studying this code carefully, you will have</w:t>
-      </w:r>
-    </w:p>
-    <w:p>
-      <w:pPr>
-        <w:pStyle w:val="NormalWeb"/>
-        <w:shd w:val="clear" w:color="auto" w:fill="FFFFFF"/>
-        <w:spacing w:before="75" w:beforeAutospacing="0" w:after="75" w:afterAutospacing="0"/>
-        <w:rPr>
-          <w:rFonts w:ascii="Helvetica Neue" w:hAnsi="Helvetica Neue"/>
-          <w:color w:val="111111"/>
-        </w:rPr>
-      </w:pPr>
-      <w:r>
-        <w:rPr>
-          <w:rFonts w:ascii="Helvetica Neue" w:hAnsi="Helvetica Neue"/>
-          <w:color w:val="111111"/>
-        </w:rPr>
-        <w:t>  a substantial hint for your program. Working with  circular tracks is actually</w:t>
-      </w:r>
-    </w:p>
-    <w:p>
-      <w:pPr>
-        <w:pStyle w:val="NormalWeb"/>
-        <w:shd w:val="clear" w:color="auto" w:fill="FFFFFF"/>
-        <w:spacing w:before="75" w:beforeAutospacing="0" w:after="75" w:afterAutospacing="0"/>
-        <w:rPr>
-          <w:rFonts w:ascii="Helvetica Neue" w:hAnsi="Helvetica Neue"/>
-          <w:color w:val="111111"/>
-        </w:rPr>
-      </w:pPr>
-      <w:r>
-        <w:rPr>
-          <w:rFonts w:ascii="Helvetica Neue" w:hAnsi="Helvetica Neue"/>
-          <w:color w:val="111111"/>
-        </w:rPr>
-        <w:t>considerably easier than working with square tracks.</w:t>
-      </w:r>
     </w:p>
     <w:p>
       <w:pPr>

</xml_diff>